<commit_message>
Added folder for final submission files
</commit_message>
<xml_diff>
--- a/test_case_1 Feedback.docx
+++ b/test_case_1 Feedback.docx
@@ -1,6 +1,6 @@
 
 <file path=word/document.xml><?xml version="1.0" encoding="utf-8"?>
-<w:document xmlns:wpc="http://schemas.microsoft.com/office/word/2010/wordprocessingCanvas" xmlns:mc="http://schemas.openxmlformats.org/markup-compatibility/2006" xmlns:o="urn:schemas-microsoft-com:office:office" xmlns:r="http://schemas.openxmlformats.org/officeDocument/2006/relationships" xmlns:m="http://schemas.openxmlformats.org/officeDocument/2006/math" xmlns:v="urn:schemas-microsoft-com:vml" xmlns:wp14="http://schemas.microsoft.com/office/word/2010/wordprocessingDrawing" xmlns:wp="http://schemas.openxmlformats.org/drawingml/2006/wordprocessingDrawing" xmlns:w10="urn:schemas-microsoft-com:office:word" xmlns:w="http://schemas.openxmlformats.org/wordprocessingml/2006/main" xmlns:w14="http://schemas.microsoft.com/office/word/2010/wordml" xmlns:w15="http://schemas.microsoft.com/office/word/2012/wordml" xmlns:wpg="http://schemas.microsoft.com/office/word/2010/wordprocessingGroup" xmlns:wpi="http://schemas.microsoft.com/office/word/2010/wordprocessingInk" xmlns:wne="http://schemas.microsoft.com/office/word/2006/wordml" xmlns:wps="http://schemas.microsoft.com/office/word/2010/wordprocessingShape" mc:Ignorable="w14 w15 wp14">
+<w:document xmlns:wpc="http://schemas.microsoft.com/office/word/2010/wordprocessingCanvas" xmlns:cx="http://schemas.microsoft.com/office/drawing/2014/chartex" xmlns:cx1="http://schemas.microsoft.com/office/drawing/2015/9/8/chartex" xmlns:cx2="http://schemas.microsoft.com/office/drawing/2015/10/21/chartex" xmlns:mc="http://schemas.openxmlformats.org/markup-compatibility/2006" xmlns:o="urn:schemas-microsoft-com:office:office" xmlns:r="http://schemas.openxmlformats.org/officeDocument/2006/relationships" xmlns:m="http://schemas.openxmlformats.org/officeDocument/2006/math" xmlns:v="urn:schemas-microsoft-com:vml" xmlns:wp14="http://schemas.microsoft.com/office/word/2010/wordprocessingDrawing" xmlns:wp="http://schemas.openxmlformats.org/drawingml/2006/wordprocessingDrawing" xmlns:w10="urn:schemas-microsoft-com:office:word" xmlns:w="http://schemas.openxmlformats.org/wordprocessingml/2006/main" xmlns:w14="http://schemas.microsoft.com/office/word/2010/wordml" xmlns:w15="http://schemas.microsoft.com/office/word/2012/wordml" xmlns:w16se="http://schemas.microsoft.com/office/word/2015/wordml/symex" xmlns:wpg="http://schemas.microsoft.com/office/word/2010/wordprocessingGroup" xmlns:wpi="http://schemas.microsoft.com/office/word/2010/wordprocessingInk" xmlns:wne="http://schemas.microsoft.com/office/word/2006/wordml" xmlns:wps="http://schemas.microsoft.com/office/word/2010/wordprocessingShape" mc:Ignorable="w14 w15 w16se wp14">
   <w:body>
     <w:p>
       <w:pPr>
@@ -44,7 +44,7 @@
     </w:p>
     <w:tbl>
       <w:tblPr>
-        <w:tblW w:w="0" w:type="auto"/>
+        <w:tblW w:w="9287" w:type="dxa"/>
         <w:tblBorders>
           <w:top w:val="single" w:sz="4" w:space="0" w:color="auto"/>
           <w:left w:val="single" w:sz="4" w:space="0" w:color="auto"/>
@@ -395,15 +395,7 @@
                 <w:sz w:val="20"/>
                 <w:szCs w:val="20"/>
               </w:rPr>
-              <w:t>Select a</w:t>
-            </w:r>
-            <w:r>
-              <w:rPr>
-                <w:rFonts w:ascii="Arial" w:hAnsi="Arial" w:cs="Arial"/>
-                <w:sz w:val="20"/>
-                <w:szCs w:val="20"/>
-              </w:rPr>
-              <w:t xml:space="preserve"> topic from the dropdown menu of the homepage</w:t>
+              <w:t>Select the topic ‘Binary Conversion’</w:t>
             </w:r>
             <w:r>
               <w:rPr>
@@ -416,11 +408,10 @@
             <w:r>
               <w:rPr>
                 <w:rFonts w:ascii="Arial" w:hAnsi="Arial" w:cs="Arial"/>
-                <w:color w:val="FF0000"/>
-                <w:sz w:val="20"/>
-                <w:szCs w:val="20"/>
-              </w:rPr>
-              <w:t>(Tell the Tester which topic to pick)</w:t>
+                <w:sz w:val="20"/>
+                <w:szCs w:val="20"/>
+              </w:rPr>
+              <w:t>from the homepage by clicking on the button ‘Binary Conversion Lesson’</w:t>
             </w:r>
           </w:p>
         </w:tc>
@@ -433,60 +424,17 @@
               <w:spacing w:before="40" w:after="40" w:line="360" w:lineRule="auto"/>
               <w:rPr>
                 <w:rFonts w:ascii="Arial" w:hAnsi="Arial" w:cs="Arial"/>
-                <w:color w:val="FF0000"/>
-                <w:sz w:val="20"/>
-                <w:szCs w:val="20"/>
-              </w:rPr>
-            </w:pPr>
-            <w:r>
-              <w:rPr>
-                <w:rFonts w:ascii="Arial" w:hAnsi="Arial" w:cs="Arial"/>
-                <w:sz w:val="20"/>
-                <w:szCs w:val="20"/>
-              </w:rPr>
-              <w:t>Topic focus</w:t>
-            </w:r>
-            <w:r>
-              <w:rPr>
-                <w:rFonts w:ascii="Arial" w:hAnsi="Arial" w:cs="Arial"/>
-                <w:color w:val="FF0000"/>
-                <w:sz w:val="20"/>
-                <w:szCs w:val="20"/>
-              </w:rPr>
-              <w:t>*</w:t>
-            </w:r>
-            <w:r>
-              <w:rPr>
-                <w:rFonts w:ascii="Arial" w:hAnsi="Arial" w:cs="Arial"/>
-                <w:sz w:val="20"/>
-                <w:szCs w:val="20"/>
-              </w:rPr>
-              <w:t xml:space="preserve"> should be what the student has chosen from the dropdown menu</w:t>
-            </w:r>
-            <w:r>
-              <w:rPr>
-                <w:rFonts w:ascii="Arial" w:hAnsi="Arial" w:cs="Arial"/>
-                <w:sz w:val="20"/>
-                <w:szCs w:val="20"/>
-              </w:rPr>
-              <w:t>.</w:t>
-            </w:r>
-            <w:r>
-              <w:rPr>
-                <w:rFonts w:ascii="Arial" w:hAnsi="Arial" w:cs="Arial"/>
-                <w:sz w:val="20"/>
-                <w:szCs w:val="20"/>
-              </w:rPr>
-              <w:t xml:space="preserve"> </w:t>
-            </w:r>
-            <w:r>
-              <w:rPr>
-                <w:rFonts w:ascii="Arial" w:hAnsi="Arial" w:cs="Arial"/>
-                <w:color w:val="FF0000"/>
-                <w:sz w:val="20"/>
-                <w:szCs w:val="20"/>
-              </w:rPr>
-              <w:t>(*How will the Tester recognise this?)</w:t>
+                <w:sz w:val="20"/>
+                <w:szCs w:val="20"/>
+              </w:rPr>
+            </w:pPr>
+            <w:r>
+              <w:rPr>
+                <w:rFonts w:ascii="Arial" w:hAnsi="Arial" w:cs="Arial"/>
+                <w:sz w:val="20"/>
+                <w:szCs w:val="20"/>
+              </w:rPr>
+              <w:t>Once the button is clicked, the application window should update and show the interactive lesson for ‘Binary Conversion’ on screen.</w:t>
             </w:r>
           </w:p>
         </w:tc>
@@ -510,10 +458,8 @@
                 <w:sz w:val="20"/>
                 <w:szCs w:val="20"/>
               </w:rPr>
-              <w:t>?</w:t>
-            </w:r>
-            <w:bookmarkStart w:id="0" w:name="_GoBack"/>
-            <w:bookmarkEnd w:id="0"/>
+              <w:t>Pass</w:t>
+            </w:r>
           </w:p>
         </w:tc>
       </w:tr>
@@ -562,7 +508,7 @@
                 <w:sz w:val="20"/>
                 <w:szCs w:val="20"/>
               </w:rPr>
-              <w:t>Select ‘view lesson’</w:t>
+              <w:t>*optional* Select the button ‘Back’ located in the bottom left of the ‘Binary Conversion’ lesson page.</w:t>
             </w:r>
           </w:p>
         </w:tc>
@@ -585,15 +531,7 @@
                 <w:sz w:val="20"/>
                 <w:szCs w:val="20"/>
               </w:rPr>
-              <w:t>Application window should update and show the interactive lesson page</w:t>
-            </w:r>
-            <w:r>
-              <w:rPr>
-                <w:rFonts w:ascii="Arial" w:hAnsi="Arial" w:cs="Arial"/>
-                <w:sz w:val="20"/>
-                <w:szCs w:val="20"/>
-              </w:rPr>
-              <w:t>.</w:t>
+              <w:t>Once the button is clicked, the application window should update and go back a page to the student homepage.</w:t>
             </w:r>
           </w:p>
         </w:tc>
@@ -617,7 +555,7 @@
                 <w:sz w:val="20"/>
                 <w:szCs w:val="20"/>
               </w:rPr>
-              <w:t>?</w:t>
+              <w:t>Pass</w:t>
             </w:r>
           </w:p>
         </w:tc>
@@ -668,32 +606,7 @@
                 <w:sz w:val="20"/>
                 <w:szCs w:val="20"/>
               </w:rPr>
-              <w:t>View more lesson content</w:t>
-            </w:r>
-            <w:r>
-              <w:rPr>
-                <w:rFonts w:ascii="Arial" w:hAnsi="Arial" w:cs="Arial"/>
-                <w:sz w:val="20"/>
-                <w:szCs w:val="20"/>
-              </w:rPr>
-              <w:t xml:space="preserve"> by using the scroll bar</w:t>
-            </w:r>
-            <w:r>
-              <w:rPr>
-                <w:rFonts w:ascii="Arial" w:hAnsi="Arial" w:cs="Arial"/>
-                <w:sz w:val="20"/>
-                <w:szCs w:val="20"/>
-              </w:rPr>
-              <w:t xml:space="preserve"> </w:t>
-            </w:r>
-            <w:r>
-              <w:rPr>
-                <w:rFonts w:ascii="Arial" w:hAnsi="Arial" w:cs="Arial"/>
-                <w:color w:val="FF0000"/>
-                <w:sz w:val="20"/>
-                <w:szCs w:val="20"/>
-              </w:rPr>
-              <w:t>(Good show of Scrollbar on Diagram)</w:t>
+              <w:t>*optional* Select the checkboxes located in the top right of the ‘Binary Conversion’ lesson page.</w:t>
             </w:r>
           </w:p>
         </w:tc>
@@ -716,7 +629,15 @@
                 <w:sz w:val="20"/>
                 <w:szCs w:val="20"/>
               </w:rPr>
-              <w:t>Application window should move up/down according to where the student scrolls to, to focus on more lesson content if needed.</w:t>
+              <w:t xml:space="preserve">Once selected, a tick should appear in the checkbox </w:t>
+            </w:r>
+            <w:r>
+              <w:rPr>
+                <w:rFonts w:ascii="Arial" w:hAnsi="Arial" w:cs="Arial"/>
+                <w:sz w:val="20"/>
+                <w:szCs w:val="20"/>
+              </w:rPr>
+              <w:t>to inform the user they have selected the checkbox.</w:t>
             </w:r>
           </w:p>
         </w:tc>
@@ -740,7 +661,7 @@
                 <w:sz w:val="20"/>
                 <w:szCs w:val="20"/>
               </w:rPr>
-              <w:t>?</w:t>
+              <w:t>Pass</w:t>
             </w:r>
           </w:p>
         </w:tc>
@@ -784,6 +705,14 @@
                 <w:szCs w:val="20"/>
               </w:rPr>
             </w:pPr>
+            <w:r>
+              <w:rPr>
+                <w:rFonts w:ascii="Arial" w:hAnsi="Arial" w:cs="Arial"/>
+                <w:sz w:val="20"/>
+                <w:szCs w:val="20"/>
+              </w:rPr>
+              <w:t>*optional* Select the button ‘Take Test’ located in the bottom right of the ‘Binary Conversion’ lesson page.</w:t>
+            </w:r>
           </w:p>
         </w:tc>
         <w:tc>
@@ -799,6 +728,14 @@
                 <w:szCs w:val="20"/>
               </w:rPr>
             </w:pPr>
+            <w:r>
+              <w:rPr>
+                <w:rFonts w:ascii="Arial" w:hAnsi="Arial" w:cs="Arial"/>
+                <w:sz w:val="20"/>
+                <w:szCs w:val="20"/>
+              </w:rPr>
+              <w:t>Once the button is clicked, the application window should update and show the test for the lesson ‘Binary Conversion’ on screen.</w:t>
+            </w:r>
           </w:p>
         </w:tc>
         <w:tc>
@@ -815,444 +752,14 @@
                 <w:szCs w:val="20"/>
               </w:rPr>
             </w:pPr>
-          </w:p>
-        </w:tc>
-      </w:tr>
-      <w:tr>
-        <w:tc>
-          <w:tcPr>
-            <w:tcW w:w="959" w:type="dxa"/>
-          </w:tcPr>
-          <w:p>
-            <w:pPr>
-              <w:spacing w:before="40" w:after="40" w:line="360" w:lineRule="auto"/>
-              <w:jc w:val="right"/>
-              <w:rPr>
-                <w:rFonts w:ascii="Arial" w:hAnsi="Arial" w:cs="Arial"/>
-                <w:sz w:val="20"/>
-                <w:szCs w:val="20"/>
-              </w:rPr>
-            </w:pPr>
-            <w:r>
-              <w:rPr>
-                <w:rFonts w:ascii="Arial" w:hAnsi="Arial" w:cs="Arial"/>
-                <w:sz w:val="20"/>
-                <w:szCs w:val="20"/>
-              </w:rPr>
-              <w:t>5</w:t>
-            </w:r>
-          </w:p>
-        </w:tc>
-        <w:tc>
-          <w:tcPr>
-            <w:tcW w:w="3827" w:type="dxa"/>
-            <w:gridSpan w:val="3"/>
-          </w:tcPr>
-          <w:p>
-            <w:pPr>
-              <w:spacing w:before="40" w:after="40" w:line="360" w:lineRule="auto"/>
-              <w:rPr>
-                <w:rFonts w:ascii="Arial" w:hAnsi="Arial" w:cs="Arial"/>
-                <w:sz w:val="20"/>
-                <w:szCs w:val="20"/>
-              </w:rPr>
-            </w:pPr>
-          </w:p>
-        </w:tc>
-        <w:tc>
-          <w:tcPr>
-            <w:tcW w:w="3402" w:type="dxa"/>
-          </w:tcPr>
-          <w:p>
-            <w:pPr>
-              <w:spacing w:before="40" w:after="40" w:line="360" w:lineRule="auto"/>
-              <w:rPr>
-                <w:rFonts w:ascii="Arial" w:hAnsi="Arial" w:cs="Arial"/>
-                <w:sz w:val="20"/>
-                <w:szCs w:val="20"/>
-              </w:rPr>
-            </w:pPr>
-          </w:p>
-        </w:tc>
-        <w:tc>
-          <w:tcPr>
-            <w:tcW w:w="1099" w:type="dxa"/>
-          </w:tcPr>
-          <w:p>
-            <w:pPr>
-              <w:spacing w:before="40" w:after="40" w:line="360" w:lineRule="auto"/>
-              <w:jc w:val="center"/>
-              <w:rPr>
-                <w:rFonts w:ascii="Arial" w:hAnsi="Arial" w:cs="Arial"/>
-                <w:sz w:val="20"/>
-                <w:szCs w:val="20"/>
-              </w:rPr>
-            </w:pPr>
-          </w:p>
-        </w:tc>
-      </w:tr>
-      <w:tr>
-        <w:tc>
-          <w:tcPr>
-            <w:tcW w:w="959" w:type="dxa"/>
-          </w:tcPr>
-          <w:p>
-            <w:pPr>
-              <w:spacing w:before="40" w:after="40" w:line="360" w:lineRule="auto"/>
-              <w:jc w:val="right"/>
-              <w:rPr>
-                <w:rFonts w:ascii="Arial" w:hAnsi="Arial" w:cs="Arial"/>
-                <w:sz w:val="20"/>
-                <w:szCs w:val="20"/>
-              </w:rPr>
-            </w:pPr>
-            <w:r>
-              <w:rPr>
-                <w:rFonts w:ascii="Arial" w:hAnsi="Arial" w:cs="Arial"/>
-                <w:sz w:val="20"/>
-                <w:szCs w:val="20"/>
-              </w:rPr>
-              <w:t>6</w:t>
-            </w:r>
-          </w:p>
-        </w:tc>
-        <w:tc>
-          <w:tcPr>
-            <w:tcW w:w="3827" w:type="dxa"/>
-            <w:gridSpan w:val="3"/>
-          </w:tcPr>
-          <w:p>
-            <w:pPr>
-              <w:spacing w:before="40" w:after="40" w:line="360" w:lineRule="auto"/>
-              <w:rPr>
-                <w:rFonts w:ascii="Arial" w:hAnsi="Arial" w:cs="Arial"/>
-                <w:sz w:val="20"/>
-                <w:szCs w:val="20"/>
-              </w:rPr>
-            </w:pPr>
-          </w:p>
-        </w:tc>
-        <w:tc>
-          <w:tcPr>
-            <w:tcW w:w="3402" w:type="dxa"/>
-          </w:tcPr>
-          <w:p>
-            <w:pPr>
-              <w:spacing w:before="40" w:after="40" w:line="360" w:lineRule="auto"/>
-              <w:rPr>
-                <w:rFonts w:ascii="Arial" w:hAnsi="Arial" w:cs="Arial"/>
-                <w:sz w:val="20"/>
-                <w:szCs w:val="20"/>
-              </w:rPr>
-            </w:pPr>
-          </w:p>
-        </w:tc>
-        <w:tc>
-          <w:tcPr>
-            <w:tcW w:w="1099" w:type="dxa"/>
-          </w:tcPr>
-          <w:p>
-            <w:pPr>
-              <w:spacing w:before="40" w:after="40" w:line="360" w:lineRule="auto"/>
-              <w:jc w:val="center"/>
-              <w:rPr>
-                <w:rFonts w:ascii="Arial" w:hAnsi="Arial" w:cs="Arial"/>
-                <w:sz w:val="20"/>
-                <w:szCs w:val="20"/>
-              </w:rPr>
-            </w:pPr>
-          </w:p>
-        </w:tc>
-      </w:tr>
-      <w:tr>
-        <w:tc>
-          <w:tcPr>
-            <w:tcW w:w="959" w:type="dxa"/>
-          </w:tcPr>
-          <w:p>
-            <w:pPr>
-              <w:spacing w:before="40" w:after="40" w:line="360" w:lineRule="auto"/>
-              <w:jc w:val="right"/>
-              <w:rPr>
-                <w:rFonts w:ascii="Arial" w:hAnsi="Arial" w:cs="Arial"/>
-                <w:sz w:val="20"/>
-                <w:szCs w:val="20"/>
-              </w:rPr>
-            </w:pPr>
-            <w:r>
-              <w:rPr>
-                <w:rFonts w:ascii="Arial" w:hAnsi="Arial" w:cs="Arial"/>
-                <w:sz w:val="20"/>
-                <w:szCs w:val="20"/>
-              </w:rPr>
-              <w:t>7</w:t>
-            </w:r>
-          </w:p>
-        </w:tc>
-        <w:tc>
-          <w:tcPr>
-            <w:tcW w:w="3827" w:type="dxa"/>
-            <w:gridSpan w:val="3"/>
-          </w:tcPr>
-          <w:p>
-            <w:pPr>
-              <w:spacing w:before="40" w:after="40" w:line="360" w:lineRule="auto"/>
-              <w:rPr>
-                <w:rFonts w:ascii="Arial" w:hAnsi="Arial" w:cs="Arial"/>
-                <w:sz w:val="20"/>
-                <w:szCs w:val="20"/>
-              </w:rPr>
-            </w:pPr>
-          </w:p>
-        </w:tc>
-        <w:tc>
-          <w:tcPr>
-            <w:tcW w:w="3402" w:type="dxa"/>
-          </w:tcPr>
-          <w:p>
-            <w:pPr>
-              <w:spacing w:before="40" w:after="40" w:line="360" w:lineRule="auto"/>
-              <w:rPr>
-                <w:rFonts w:ascii="Arial" w:hAnsi="Arial" w:cs="Arial"/>
-                <w:sz w:val="20"/>
-                <w:szCs w:val="20"/>
-              </w:rPr>
-            </w:pPr>
-          </w:p>
-        </w:tc>
-        <w:tc>
-          <w:tcPr>
-            <w:tcW w:w="1099" w:type="dxa"/>
-          </w:tcPr>
-          <w:p>
-            <w:pPr>
-              <w:spacing w:before="40" w:after="40" w:line="360" w:lineRule="auto"/>
-              <w:jc w:val="center"/>
-              <w:rPr>
-                <w:rFonts w:ascii="Arial" w:hAnsi="Arial" w:cs="Arial"/>
-                <w:sz w:val="20"/>
-                <w:szCs w:val="20"/>
-              </w:rPr>
-            </w:pPr>
-          </w:p>
-        </w:tc>
-      </w:tr>
-      <w:tr>
-        <w:tc>
-          <w:tcPr>
-            <w:tcW w:w="959" w:type="dxa"/>
-          </w:tcPr>
-          <w:p>
-            <w:pPr>
-              <w:spacing w:before="40" w:after="40" w:line="360" w:lineRule="auto"/>
-              <w:jc w:val="right"/>
-              <w:rPr>
-                <w:rFonts w:ascii="Arial" w:hAnsi="Arial" w:cs="Arial"/>
-                <w:sz w:val="20"/>
-                <w:szCs w:val="20"/>
-              </w:rPr>
-            </w:pPr>
-            <w:r>
-              <w:rPr>
-                <w:rFonts w:ascii="Arial" w:hAnsi="Arial" w:cs="Arial"/>
-                <w:sz w:val="20"/>
-                <w:szCs w:val="20"/>
-              </w:rPr>
-              <w:t>8</w:t>
-            </w:r>
-          </w:p>
-        </w:tc>
-        <w:tc>
-          <w:tcPr>
-            <w:tcW w:w="3827" w:type="dxa"/>
-            <w:gridSpan w:val="3"/>
-          </w:tcPr>
-          <w:p>
-            <w:pPr>
-              <w:spacing w:before="40" w:after="40" w:line="360" w:lineRule="auto"/>
-              <w:rPr>
-                <w:rFonts w:ascii="Arial" w:hAnsi="Arial" w:cs="Arial"/>
-                <w:sz w:val="20"/>
-                <w:szCs w:val="20"/>
-              </w:rPr>
-            </w:pPr>
-          </w:p>
-        </w:tc>
-        <w:tc>
-          <w:tcPr>
-            <w:tcW w:w="3402" w:type="dxa"/>
-          </w:tcPr>
-          <w:p>
-            <w:pPr>
-              <w:spacing w:before="40" w:after="40" w:line="360" w:lineRule="auto"/>
-              <w:rPr>
-                <w:rFonts w:ascii="Arial" w:hAnsi="Arial" w:cs="Arial"/>
-                <w:sz w:val="20"/>
-                <w:szCs w:val="20"/>
-              </w:rPr>
-            </w:pPr>
-          </w:p>
-        </w:tc>
-        <w:tc>
-          <w:tcPr>
-            <w:tcW w:w="1099" w:type="dxa"/>
-          </w:tcPr>
-          <w:p>
-            <w:pPr>
-              <w:spacing w:before="40" w:after="40" w:line="360" w:lineRule="auto"/>
-              <w:jc w:val="center"/>
-              <w:rPr>
-                <w:rFonts w:ascii="Arial" w:hAnsi="Arial" w:cs="Arial"/>
-                <w:sz w:val="20"/>
-                <w:szCs w:val="20"/>
-              </w:rPr>
-            </w:pPr>
-          </w:p>
-        </w:tc>
-      </w:tr>
-      <w:tr>
-        <w:tc>
-          <w:tcPr>
-            <w:tcW w:w="959" w:type="dxa"/>
-          </w:tcPr>
-          <w:p>
-            <w:pPr>
-              <w:spacing w:before="40" w:after="40" w:line="360" w:lineRule="auto"/>
-              <w:jc w:val="right"/>
-              <w:rPr>
-                <w:rFonts w:ascii="Arial" w:hAnsi="Arial" w:cs="Arial"/>
-                <w:sz w:val="20"/>
-                <w:szCs w:val="20"/>
-              </w:rPr>
-            </w:pPr>
-            <w:r>
-              <w:rPr>
-                <w:rFonts w:ascii="Arial" w:hAnsi="Arial" w:cs="Arial"/>
-                <w:sz w:val="20"/>
-                <w:szCs w:val="20"/>
-              </w:rPr>
-              <w:t>9</w:t>
-            </w:r>
-          </w:p>
-        </w:tc>
-        <w:tc>
-          <w:tcPr>
-            <w:tcW w:w="3827" w:type="dxa"/>
-            <w:gridSpan w:val="3"/>
-          </w:tcPr>
-          <w:p>
-            <w:pPr>
-              <w:spacing w:before="40" w:after="40" w:line="360" w:lineRule="auto"/>
-              <w:rPr>
-                <w:rFonts w:ascii="Arial" w:hAnsi="Arial" w:cs="Arial"/>
-                <w:sz w:val="20"/>
-                <w:szCs w:val="20"/>
-              </w:rPr>
-            </w:pPr>
-          </w:p>
-        </w:tc>
-        <w:tc>
-          <w:tcPr>
-            <w:tcW w:w="3402" w:type="dxa"/>
-          </w:tcPr>
-          <w:p>
-            <w:pPr>
-              <w:spacing w:before="40" w:after="40" w:line="360" w:lineRule="auto"/>
-              <w:rPr>
-                <w:rFonts w:ascii="Arial" w:hAnsi="Arial" w:cs="Arial"/>
-                <w:sz w:val="20"/>
-                <w:szCs w:val="20"/>
-              </w:rPr>
-            </w:pPr>
-          </w:p>
-        </w:tc>
-        <w:tc>
-          <w:tcPr>
-            <w:tcW w:w="1099" w:type="dxa"/>
-          </w:tcPr>
-          <w:p>
-            <w:pPr>
-              <w:spacing w:before="40" w:after="40" w:line="360" w:lineRule="auto"/>
-              <w:jc w:val="center"/>
-              <w:rPr>
-                <w:rFonts w:ascii="Arial" w:hAnsi="Arial" w:cs="Arial"/>
-                <w:sz w:val="20"/>
-                <w:szCs w:val="20"/>
-              </w:rPr>
-            </w:pPr>
-          </w:p>
-        </w:tc>
-      </w:tr>
-      <w:tr>
-        <w:tc>
-          <w:tcPr>
-            <w:tcW w:w="959" w:type="dxa"/>
-          </w:tcPr>
-          <w:p>
-            <w:pPr>
-              <w:spacing w:before="40" w:after="40" w:line="360" w:lineRule="auto"/>
-              <w:jc w:val="right"/>
-              <w:rPr>
-                <w:rFonts w:ascii="Arial" w:hAnsi="Arial" w:cs="Arial"/>
-                <w:sz w:val="20"/>
-                <w:szCs w:val="20"/>
-              </w:rPr>
-            </w:pPr>
-            <w:r>
-              <w:rPr>
-                <w:rFonts w:ascii="Arial" w:hAnsi="Arial" w:cs="Arial"/>
-                <w:sz w:val="20"/>
-                <w:szCs w:val="20"/>
-              </w:rPr>
-              <w:t>10</w:t>
-            </w:r>
-          </w:p>
-        </w:tc>
-        <w:tc>
-          <w:tcPr>
-            <w:tcW w:w="3827" w:type="dxa"/>
-            <w:gridSpan w:val="3"/>
-          </w:tcPr>
-          <w:p>
-            <w:pPr>
-              <w:spacing w:before="40" w:after="40" w:line="360" w:lineRule="auto"/>
-              <w:rPr>
-                <w:rFonts w:ascii="Arial" w:hAnsi="Arial" w:cs="Arial"/>
-                <w:sz w:val="20"/>
-                <w:szCs w:val="20"/>
-              </w:rPr>
-            </w:pPr>
-          </w:p>
-        </w:tc>
-        <w:tc>
-          <w:tcPr>
-            <w:tcW w:w="3402" w:type="dxa"/>
-          </w:tcPr>
-          <w:p>
-            <w:pPr>
-              <w:spacing w:before="40" w:after="40" w:line="360" w:lineRule="auto"/>
-              <w:rPr>
-                <w:rFonts w:ascii="Arial" w:hAnsi="Arial" w:cs="Arial"/>
-                <w:sz w:val="20"/>
-                <w:szCs w:val="20"/>
-              </w:rPr>
-            </w:pPr>
-          </w:p>
-        </w:tc>
-        <w:tc>
-          <w:tcPr>
-            <w:tcW w:w="1099" w:type="dxa"/>
-          </w:tcPr>
-          <w:p>
-            <w:pPr>
-              <w:spacing w:before="40" w:after="40" w:line="360" w:lineRule="auto"/>
-              <w:jc w:val="center"/>
-              <w:rPr>
-                <w:rFonts w:ascii="Arial" w:hAnsi="Arial" w:cs="Arial"/>
-                <w:sz w:val="20"/>
-                <w:szCs w:val="20"/>
-              </w:rPr>
-            </w:pPr>
+            <w:r>
+              <w:rPr>
+                <w:rFonts w:ascii="Arial" w:hAnsi="Arial" w:cs="Arial"/>
+                <w:sz w:val="20"/>
+                <w:szCs w:val="20"/>
+              </w:rPr>
+              <w:t>Pass</w:t>
+            </w:r>
           </w:p>
         </w:tc>
       </w:tr>
@@ -1283,6 +790,17 @@
               </w:rPr>
               <w:t>Comments:</w:t>
             </w:r>
+            <w:r>
+              <w:rPr>
+                <w:rFonts w:ascii="Arial" w:hAnsi="Arial" w:cs="Arial"/>
+                <w:b/>
+                <w:sz w:val="20"/>
+                <w:szCs w:val="20"/>
+              </w:rPr>
+              <w:t xml:space="preserve"> </w:t>
+            </w:r>
+            <w:bookmarkStart w:id="0" w:name="_GoBack"/>
+            <w:bookmarkEnd w:id="0"/>
           </w:p>
         </w:tc>
       </w:tr>
@@ -1317,7 +835,7 @@
                 <w:sz w:val="20"/>
                 <w:szCs w:val="20"/>
               </w:rPr>
-              <w:t xml:space="preserve"> Test ID 2</w:t>
+              <w:t xml:space="preserve"> Providing a short lesson on ‘Sets &amp; Probability’</w:t>
             </w:r>
           </w:p>
         </w:tc>
@@ -1379,6 +897,24 @@
                 <w:szCs w:val="20"/>
               </w:rPr>
               <w:t>Checker:</w:t>
+            </w:r>
+            <w:r>
+              <w:rPr>
+                <w:rFonts w:ascii="Arial" w:hAnsi="Arial" w:cs="Arial"/>
+                <w:b/>
+                <w:sz w:val="20"/>
+                <w:szCs w:val="20"/>
+              </w:rPr>
+              <w:t xml:space="preserve"> Ben Wilson</w:t>
+            </w:r>
+            <w:r>
+              <w:rPr>
+                <w:rFonts w:ascii="Arial" w:hAnsi="Arial" w:cs="Arial"/>
+                <w:b/>
+                <w:sz w:val="20"/>
+                <w:szCs w:val="20"/>
+              </w:rPr>
+              <w:t xml:space="preserve"> (14/04/2016)</w:t>
             </w:r>
           </w:p>
         </w:tc>
@@ -1405,15 +941,6 @@
           <w:szCs w:val="20"/>
         </w:rPr>
       </w:pPr>
-      <w:r>
-        <w:rPr>
-          <w:rFonts w:ascii="Arial" w:hAnsi="Arial" w:cs="Arial"/>
-          <w:b/>
-          <w:color w:val="FF0000"/>
-          <w:szCs w:val="20"/>
-        </w:rPr>
-        <w:t>What should the User do to leave the lesson?</w:t>
-      </w:r>
     </w:p>
     <w:sectPr>
       <w:pgSz w:w="11907" w:h="17010" w:code="9"/>
@@ -1426,7 +953,7 @@
 </file>
 
 <file path=word/styles.xml><?xml version="1.0" encoding="utf-8"?>
-<w:styles xmlns:mc="http://schemas.openxmlformats.org/markup-compatibility/2006" xmlns:r="http://schemas.openxmlformats.org/officeDocument/2006/relationships" xmlns:w="http://schemas.openxmlformats.org/wordprocessingml/2006/main" xmlns:w14="http://schemas.microsoft.com/office/word/2010/wordml" xmlns:w15="http://schemas.microsoft.com/office/word/2012/wordml" mc:Ignorable="w14 w15">
+<w:styles xmlns:mc="http://schemas.openxmlformats.org/markup-compatibility/2006" xmlns:r="http://schemas.openxmlformats.org/officeDocument/2006/relationships" xmlns:w="http://schemas.openxmlformats.org/wordprocessingml/2006/main" xmlns:w14="http://schemas.microsoft.com/office/word/2010/wordml" xmlns:w15="http://schemas.microsoft.com/office/word/2012/wordml" xmlns:w16se="http://schemas.microsoft.com/office/word/2015/wordml/symex" mc:Ignorable="w14 w15 w16se">
   <w:docDefaults>
     <w:rPrDefault>
       <w:rPr>
@@ -1436,7 +963,7 @@
     </w:rPrDefault>
     <w:pPrDefault/>
   </w:docDefaults>
-  <w:latentStyles w:defLockedState="0" w:defUIPriority="0" w:defSemiHidden="0" w:defUnhideWhenUsed="0" w:defQFormat="0" w:count="371">
+  <w:latentStyles w:defLockedState="0" w:defUIPriority="0" w:defSemiHidden="0" w:defUnhideWhenUsed="0" w:defQFormat="0" w:count="372">
     <w:lsdException w:name="Normal" w:qFormat="1"/>
     <w:lsdException w:name="heading 1" w:qFormat="1"/>
     <w:lsdException w:name="heading 2" w:semiHidden="1" w:unhideWhenUsed="1" w:qFormat="1"/>
@@ -1536,7 +1063,6 @@
     <w:lsdException w:name="HTML Sample" w:semiHidden="1" w:unhideWhenUsed="1"/>
     <w:lsdException w:name="HTML Typewriter" w:semiHidden="1" w:unhideWhenUsed="1"/>
     <w:lsdException w:name="HTML Variable" w:semiHidden="1" w:unhideWhenUsed="1"/>
-    <w:lsdException w:name="Normal Table" w:semiHidden="1" w:unhideWhenUsed="1"/>
     <w:lsdException w:name="annotation subject" w:semiHidden="1" w:unhideWhenUsed="1"/>
     <w:lsdException w:name="No List" w:semiHidden="1" w:unhideWhenUsed="1"/>
     <w:lsdException w:name="Outline List 1" w:semiHidden="1" w:unhideWhenUsed="1"/>
@@ -1583,9 +1109,7 @@
     <w:lsdException w:name="Table Subtle 2" w:semiHidden="1" w:unhideWhenUsed="1"/>
     <w:lsdException w:name="Table Web 1" w:semiHidden="1" w:unhideWhenUsed="1"/>
     <w:lsdException w:name="Table Web 2" w:semiHidden="1" w:unhideWhenUsed="1"/>
-    <w:lsdException w:name="Table Web 3" w:semiHidden="1" w:unhideWhenUsed="1"/>
     <w:lsdException w:name="Balloon Text" w:semiHidden="1" w:unhideWhenUsed="1"/>
-    <w:lsdException w:name="Table Theme" w:semiHidden="1" w:unhideWhenUsed="1"/>
     <w:lsdException w:name="Placeholder Text" w:semiHidden="1" w:uiPriority="99"/>
     <w:lsdException w:name="No Spacing" w:uiPriority="1" w:qFormat="1"/>
     <w:lsdException w:name="Light Shading" w:uiPriority="60"/>
@@ -1801,6 +1325,7 @@
     <w:lsdException w:name="List Table 5 Dark Accent 6" w:uiPriority="50"/>
     <w:lsdException w:name="List Table 6 Colorful Accent 6" w:uiPriority="51"/>
     <w:lsdException w:name="List Table 7 Colorful Accent 6" w:uiPriority="52"/>
+    <w:lsdException w:name="Mention" w:semiHidden="1" w:uiPriority="99" w:unhideWhenUsed="1"/>
   </w:latentStyles>
   <w:style w:type="paragraph" w:default="1" w:styleId="Normal">
     <w:name w:val="Normal"/>

</xml_diff>